<commit_message>
Se modificó el Doc tal cual lo pedido en el punto 8.c.
</commit_message>
<xml_diff>
--- a/Documentacion/DocPunto8.docx
+++ b/Documentacion/DocPunto8.docx
@@ -39,6 +39,50 @@
                     <a:xfrm>
                       <a:off x="0" y="0"/>
                       <a:ext cx="5612130" cy="3155315"/>
+                    </a:xfrm>
+                    <a:prstGeom prst="rect">
+                      <a:avLst/>
+                    </a:prstGeom>
+                  </pic:spPr>
+                </pic:pic>
+              </a:graphicData>
+            </a:graphic>
+          </wp:inline>
+        </w:drawing>
+      </w:r>
+    </w:p>
+    <w:p/>
+    <w:p>
+      <w:r>
+        <w:rPr>
+          <w:noProof/>
+          <w:lang w:eastAsia="es-AR"/>
+        </w:rPr>
+        <w:drawing>
+          <wp:inline distT="0" distB="0" distL="0" distR="0" wp14:anchorId="0E573D83" wp14:editId="2C2FC56C">
+            <wp:extent cx="5612130" cy="3288665"/>
+            <wp:effectExtent l="0" t="0" r="7620" b="6985"/>
+            <wp:docPr id="2" name="Picture 2"/>
+            <wp:cNvGraphicFramePr>
+              <a:graphicFrameLocks xmlns:a="http://schemas.openxmlformats.org/drawingml/2006/main" noChangeAspect="1"/>
+            </wp:cNvGraphicFramePr>
+            <a:graphic xmlns:a="http://schemas.openxmlformats.org/drawingml/2006/main">
+              <a:graphicData uri="http://schemas.openxmlformats.org/drawingml/2006/picture">
+                <pic:pic xmlns:pic="http://schemas.openxmlformats.org/drawingml/2006/picture">
+                  <pic:nvPicPr>
+                    <pic:cNvPr id="1" name=""/>
+                    <pic:cNvPicPr/>
+                  </pic:nvPicPr>
+                  <pic:blipFill>
+                    <a:blip r:embed="rId5"/>
+                    <a:stretch>
+                      <a:fillRect/>
+                    </a:stretch>
+                  </pic:blipFill>
+                  <pic:spPr>
+                    <a:xfrm>
+                      <a:off x="0" y="0"/>
+                      <a:ext cx="5612130" cy="3288665"/>
                     </a:xfrm>
                     <a:prstGeom prst="rect">
                       <a:avLst/>

</xml_diff>

<commit_message>
Se modificó el Doc tal cual lo pedido en el punto 8.d.
</commit_message>
<xml_diff>
--- a/Documentacion/DocPunto8.docx
+++ b/Documentacion/DocPunto8.docx
@@ -75,6 +75,51 @@
                   </pic:nvPicPr>
                   <pic:blipFill>
                     <a:blip r:embed="rId5"/>
+                    <a:stretch>
+                      <a:fillRect/>
+                    </a:stretch>
+                  </pic:blipFill>
+                  <pic:spPr>
+                    <a:xfrm>
+                      <a:off x="0" y="0"/>
+                      <a:ext cx="5612130" cy="3288665"/>
+                    </a:xfrm>
+                    <a:prstGeom prst="rect">
+                      <a:avLst/>
+                    </a:prstGeom>
+                  </pic:spPr>
+                </pic:pic>
+              </a:graphicData>
+            </a:graphic>
+          </wp:inline>
+        </w:drawing>
+      </w:r>
+    </w:p>
+    <w:p/>
+    <w:p>
+      <w:r>
+        <w:rPr>
+          <w:noProof/>
+          <w:lang w:eastAsia="es-AR"/>
+        </w:rPr>
+        <w:lastRenderedPageBreak/>
+        <w:drawing>
+          <wp:inline distT="0" distB="0" distL="0" distR="0" wp14:anchorId="1075AFC4" wp14:editId="7449D891">
+            <wp:extent cx="5612130" cy="3288665"/>
+            <wp:effectExtent l="0" t="0" r="7620" b="6985"/>
+            <wp:docPr id="3" name="Picture 3"/>
+            <wp:cNvGraphicFramePr>
+              <a:graphicFrameLocks xmlns:a="http://schemas.openxmlformats.org/drawingml/2006/main" noChangeAspect="1"/>
+            </wp:cNvGraphicFramePr>
+            <a:graphic xmlns:a="http://schemas.openxmlformats.org/drawingml/2006/main">
+              <a:graphicData uri="http://schemas.openxmlformats.org/drawingml/2006/picture">
+                <pic:pic xmlns:pic="http://schemas.openxmlformats.org/drawingml/2006/picture">
+                  <pic:nvPicPr>
+                    <pic:cNvPr id="1" name=""/>
+                    <pic:cNvPicPr/>
+                  </pic:nvPicPr>
+                  <pic:blipFill>
+                    <a:blip r:embed="rId6"/>
                     <a:stretch>
                       <a:fillRect/>
                     </a:stretch>

</xml_diff>

<commit_message>
Se modificó el Doc tal cual lo pedido en punto 8.e.
</commit_message>
<xml_diff>
--- a/Documentacion/DocPunto8.docx
+++ b/Documentacion/DocPunto8.docx
@@ -120,6 +120,50 @@
                   </pic:nvPicPr>
                   <pic:blipFill>
                     <a:blip r:embed="rId6"/>
+                    <a:stretch>
+                      <a:fillRect/>
+                    </a:stretch>
+                  </pic:blipFill>
+                  <pic:spPr>
+                    <a:xfrm>
+                      <a:off x="0" y="0"/>
+                      <a:ext cx="5612130" cy="3288665"/>
+                    </a:xfrm>
+                    <a:prstGeom prst="rect">
+                      <a:avLst/>
+                    </a:prstGeom>
+                  </pic:spPr>
+                </pic:pic>
+              </a:graphicData>
+            </a:graphic>
+          </wp:inline>
+        </w:drawing>
+      </w:r>
+    </w:p>
+    <w:p/>
+    <w:p>
+      <w:r>
+        <w:rPr>
+          <w:noProof/>
+          <w:lang w:eastAsia="es-AR"/>
+        </w:rPr>
+        <w:drawing>
+          <wp:inline distT="0" distB="0" distL="0" distR="0" wp14:anchorId="7C4CEA52" wp14:editId="49203384">
+            <wp:extent cx="5612130" cy="3288665"/>
+            <wp:effectExtent l="0" t="0" r="7620" b="6985"/>
+            <wp:docPr id="4" name="Picture 4"/>
+            <wp:cNvGraphicFramePr>
+              <a:graphicFrameLocks xmlns:a="http://schemas.openxmlformats.org/drawingml/2006/main" noChangeAspect="1"/>
+            </wp:cNvGraphicFramePr>
+            <a:graphic xmlns:a="http://schemas.openxmlformats.org/drawingml/2006/main">
+              <a:graphicData uri="http://schemas.openxmlformats.org/drawingml/2006/picture">
+                <pic:pic xmlns:pic="http://schemas.openxmlformats.org/drawingml/2006/picture">
+                  <pic:nvPicPr>
+                    <pic:cNvPr id="1" name=""/>
+                    <pic:cNvPicPr/>
+                  </pic:nvPicPr>
+                  <pic:blipFill>
+                    <a:blip r:embed="rId7"/>
                     <a:stretch>
                       <a:fillRect/>
                     </a:stretch>

</xml_diff>